<commit_message>
Adding comments to code (Quality Assurance purposes)
</commit_message>
<xml_diff>
--- a/documentation/functions descriptions.docx
+++ b/documentation/functions descriptions.docx
@@ -27,24 +27,52 @@
         </w:rPr>
       </w:pPr>
       <w:r>
+        <w:rPr>
+          <w:rFonts w:cstheme="majorHAnsi"/>
+          <w:szCs w:val="20"/>
+        </w:rPr>
         <w:t xml:space="preserve">This script </w:t>
       </w:r>
       <w:r>
+        <w:rPr>
+          <w:rFonts w:cstheme="majorHAnsi"/>
+          <w:szCs w:val="20"/>
+        </w:rPr>
         <w:t xml:space="preserve">contains a </w:t>
       </w:r>
       <w:r>
+        <w:rPr>
+          <w:rFonts w:cstheme="majorHAnsi"/>
+          <w:szCs w:val="20"/>
+        </w:rPr>
         <w:t xml:space="preserve">modular </w:t>
       </w:r>
       <w:r>
+        <w:rPr>
+          <w:rFonts w:cstheme="majorHAnsi"/>
+          <w:szCs w:val="20"/>
+        </w:rPr>
         <w:t xml:space="preserve">mass spectrometry </w:t>
       </w:r>
       <w:r>
+        <w:rPr>
+          <w:rFonts w:cstheme="majorHAnsi"/>
+          <w:szCs w:val="20"/>
+        </w:rPr>
         <w:t xml:space="preserve">data analysis </w:t>
       </w:r>
       <w:r>
+        <w:rPr>
+          <w:rFonts w:cstheme="majorHAnsi"/>
+          <w:szCs w:val="20"/>
+        </w:rPr>
         <w:t>pipeline</w:t>
       </w:r>
       <w:r>
+        <w:rPr>
+          <w:rFonts w:cstheme="majorHAnsi"/>
+          <w:szCs w:val="20"/>
+        </w:rPr>
         <w:t xml:space="preserve">, and it can be </w:t>
       </w:r>
       <w:r>
@@ -65,6 +93,10 @@
     <w:p>
       <w:pPr>
         <w:pStyle w:val="Heading1"/>
+        <w:rPr>
+          <w:rFonts w:cstheme="majorHAnsi"/>
+          <w:szCs w:val="20"/>
+        </w:rPr>
       </w:pPr>
       <w:r>
         <w:rPr>
@@ -74,15 +106,24 @@
         <w:t>DESI, MALSI, SIMS or REIMS</w:t>
       </w:r>
       <w:r>
-        <w:t xml:space="preserve"> </w:t>
-      </w:r>
-      <w:r>
-        <w:t>data</w:t>
-      </w:r>
-      <w:r>
+        <w:rPr>
+          <w:rFonts w:cstheme="majorHAnsi"/>
+          <w:szCs w:val="20"/>
+        </w:rPr>
+        <w:t xml:space="preserve"> data</w:t>
+      </w:r>
+      <w:r>
+        <w:rPr>
+          <w:rFonts w:cstheme="majorHAnsi"/>
+          <w:szCs w:val="20"/>
+        </w:rPr>
         <w:t xml:space="preserve"> pre-processing</w:t>
       </w:r>
       <w:r>
+        <w:rPr>
+          <w:rFonts w:cstheme="majorHAnsi"/>
+          <w:szCs w:val="20"/>
+        </w:rPr>
         <w:t xml:space="preserve"> (using SpectralAnalysis functions)</w:t>
       </w:r>
     </w:p>
@@ -90,79 +131,172 @@
       <w:pPr>
         <w:pStyle w:val="Heading1"/>
         <w:ind w:left="432" w:hanging="432"/>
-      </w:pPr>
-      <w:r>
+        <w:rPr>
+          <w:rFonts w:cstheme="majorHAnsi"/>
+          <w:szCs w:val="20"/>
+        </w:rPr>
+      </w:pPr>
+      <w:r>
+        <w:rPr>
+          <w:rFonts w:cstheme="majorHAnsi"/>
+          <w:szCs w:val="20"/>
+        </w:rPr>
         <w:t>Peak detection</w:t>
       </w:r>
       <w:r>
+        <w:rPr>
+          <w:rFonts w:cstheme="majorHAnsi"/>
+          <w:szCs w:val="20"/>
+        </w:rPr>
         <w:t xml:space="preserve"> on a representative spectrum</w:t>
       </w:r>
       <w:r>
+        <w:rPr>
+          <w:rFonts w:cstheme="majorHAnsi"/>
+          <w:szCs w:val="20"/>
+        </w:rPr>
         <w:t xml:space="preserve"> </w:t>
       </w:r>
       <w:r>
+        <w:rPr>
+          <w:rFonts w:cstheme="majorHAnsi"/>
+          <w:szCs w:val="20"/>
+        </w:rPr>
         <w:t xml:space="preserve">(using SpectralAnalysis </w:t>
       </w:r>
       <w:r>
+        <w:rPr>
+          <w:rFonts w:cstheme="majorHAnsi"/>
+          <w:szCs w:val="20"/>
+        </w:rPr>
         <w:t>functions</w:t>
       </w:r>
       <w:r>
+        <w:rPr>
+          <w:rFonts w:cstheme="majorHAnsi"/>
+          <w:szCs w:val="20"/>
+        </w:rPr>
         <w:t>)</w:t>
       </w:r>
     </w:p>
     <w:p>
       <w:pPr>
         <w:pStyle w:val="Heading1"/>
-      </w:pPr>
-      <w:r>
+        <w:rPr>
+          <w:rFonts w:cstheme="majorHAnsi"/>
+          <w:szCs w:val="20"/>
+        </w:rPr>
+      </w:pPr>
+      <w:r>
+        <w:rPr>
+          <w:rFonts w:cstheme="majorHAnsi"/>
+          <w:szCs w:val="20"/>
+        </w:rPr>
         <w:t xml:space="preserve">Matching of </w:t>
       </w:r>
       <w:r>
+        <w:rPr>
+          <w:rFonts w:cstheme="majorHAnsi"/>
+          <w:szCs w:val="20"/>
+        </w:rPr>
         <w:t xml:space="preserve">the </w:t>
       </w:r>
       <w:r>
+        <w:rPr>
+          <w:rFonts w:cstheme="majorHAnsi"/>
+          <w:szCs w:val="20"/>
+        </w:rPr>
         <w:t xml:space="preserve">peaks </w:t>
       </w:r>
       <w:r>
+        <w:rPr>
+          <w:rFonts w:cstheme="majorHAnsi"/>
+          <w:szCs w:val="20"/>
+        </w:rPr>
         <w:t>detected in</w:t>
       </w:r>
       <w:r>
+        <w:rPr>
+          <w:rFonts w:cstheme="majorHAnsi"/>
+          <w:szCs w:val="20"/>
+        </w:rPr>
         <w:t xml:space="preserve"> </w:t>
       </w:r>
       <w:r>
+        <w:rPr>
+          <w:rFonts w:cstheme="majorHAnsi"/>
+          <w:szCs w:val="20"/>
+        </w:rPr>
         <w:t>the</w:t>
       </w:r>
       <w:r>
+        <w:rPr>
+          <w:rFonts w:cstheme="majorHAnsi"/>
+          <w:szCs w:val="20"/>
+        </w:rPr>
         <w:t xml:space="preserve"> representative spectr</w:t>
       </w:r>
       <w:r>
-        <w:t>um</w:t>
-      </w:r>
-      <w:r>
-        <w:t xml:space="preserve"> </w:t>
-      </w:r>
-      <w:r>
+        <w:rPr>
+          <w:rFonts w:cstheme="majorHAnsi"/>
+          <w:szCs w:val="20"/>
+        </w:rPr>
+        <w:t xml:space="preserve">um </w:t>
+      </w:r>
+      <w:r>
+        <w:rPr>
+          <w:rFonts w:cstheme="majorHAnsi"/>
+          <w:szCs w:val="20"/>
+        </w:rPr>
         <w:t xml:space="preserve">against </w:t>
       </w:r>
       <w:r>
+        <w:rPr>
+          <w:rFonts w:cstheme="majorHAnsi"/>
+          <w:szCs w:val="20"/>
+        </w:rPr>
         <w:t xml:space="preserve">HMDB and/or </w:t>
       </w:r>
       <w:r>
+        <w:rPr>
+          <w:rFonts w:cstheme="majorHAnsi"/>
+          <w:szCs w:val="20"/>
+        </w:rPr>
         <w:t xml:space="preserve">a </w:t>
       </w:r>
       <w:r>
+        <w:rPr>
+          <w:rFonts w:cstheme="majorHAnsi"/>
+          <w:szCs w:val="20"/>
+        </w:rPr>
         <w:t xml:space="preserve">group </w:t>
       </w:r>
       <w:r>
+        <w:rPr>
+          <w:rFonts w:cstheme="majorHAnsi"/>
+          <w:szCs w:val="20"/>
+        </w:rPr>
         <w:t xml:space="preserve">of lists of molecules </w:t>
       </w:r>
       <w:r>
+        <w:rPr>
+          <w:rFonts w:cstheme="majorHAnsi"/>
+          <w:szCs w:val="20"/>
+        </w:rPr>
         <w:t xml:space="preserve">of </w:t>
       </w:r>
       <w:r>
+        <w:rPr>
+          <w:rFonts w:cstheme="majorHAnsi"/>
+          <w:szCs w:val="20"/>
+        </w:rPr>
         <w:t>interest</w:t>
       </w:r>
       <w:r>
+        <w:rPr>
+          <w:rFonts w:cstheme="majorHAnsi"/>
+          <w:szCs w:val="20"/>
+        </w:rPr>
         <w:t xml:space="preserve"> defined by the user</w:t>
       </w:r>
     </w:p>
@@ -170,127 +304,307 @@
       <w:pPr>
         <w:pStyle w:val="Heading1"/>
         <w:ind w:left="432" w:hanging="432"/>
-      </w:pPr>
-      <w:r>
+        <w:rPr>
+          <w:rFonts w:cstheme="majorHAnsi"/>
+          <w:szCs w:val="20"/>
+        </w:rPr>
+      </w:pPr>
+      <w:r>
+        <w:rPr>
+          <w:rFonts w:cstheme="majorHAnsi"/>
+          <w:szCs w:val="20"/>
+        </w:rPr>
         <w:t>Creating and saving a datacube (</w:t>
       </w:r>
       <w:r>
+        <w:rPr>
+          <w:rFonts w:cstheme="majorHAnsi"/>
+          <w:szCs w:val="20"/>
+        </w:rPr>
         <w:t>Spectral</w:t>
       </w:r>
       <w:r>
+        <w:rPr>
+          <w:rFonts w:cstheme="majorHAnsi"/>
+          <w:szCs w:val="20"/>
+        </w:rPr>
         <w:t xml:space="preserve">Analysis </w:t>
       </w:r>
       <w:r>
-        <w:t>DataRepresentation structure</w:t>
-      </w:r>
-      <w:r>
+        <w:rPr>
+          <w:rFonts w:cstheme="majorHAnsi"/>
+          <w:szCs w:val="20"/>
+        </w:rPr>
+        <w:t xml:space="preserve">DataRepresentation </w:t>
+      </w:r>
+      <w:r>
+        <w:rPr>
+          <w:rFonts w:cstheme="majorHAnsi"/>
+          <w:szCs w:val="20"/>
+        </w:rPr>
+        <w:t>struct</w:t>
+      </w:r>
+      <w:r>
+        <w:rPr>
+          <w:rFonts w:cstheme="majorHAnsi"/>
+          <w:szCs w:val="20"/>
+        </w:rPr>
         <w:t>) for each imzml of interest</w:t>
       </w:r>
       <w:r>
+        <w:rPr>
+          <w:rFonts w:cstheme="majorHAnsi"/>
+          <w:szCs w:val="20"/>
+        </w:rPr>
         <w:t xml:space="preserve"> (</w:t>
       </w:r>
       <w:r>
+        <w:rPr>
+          <w:rFonts w:cstheme="majorHAnsi"/>
+          <w:szCs w:val="20"/>
+        </w:rPr>
         <w:t xml:space="preserve">using SpectralAnalysis </w:t>
       </w:r>
       <w:r>
+        <w:rPr>
+          <w:rFonts w:cstheme="majorHAnsi"/>
+          <w:szCs w:val="20"/>
+        </w:rPr>
         <w:t>functions)</w:t>
       </w:r>
     </w:p>
     <w:p>
       <w:pPr>
         <w:pStyle w:val="Heading1"/>
-      </w:pPr>
-      <w:r>
+        <w:rPr>
+          <w:rFonts w:cstheme="majorHAnsi"/>
+          <w:szCs w:val="20"/>
+        </w:rPr>
+      </w:pPr>
+      <w:r>
+        <w:rPr>
+          <w:rFonts w:cstheme="majorHAnsi"/>
+          <w:szCs w:val="20"/>
+        </w:rPr>
         <w:t>Creating and saving a data matrix for each normalisation algorithm of interest</w:t>
       </w:r>
     </w:p>
     <w:p>
       <w:pPr>
         <w:pStyle w:val="Heading1"/>
+        <w:rPr>
+          <w:rFonts w:cstheme="majorHAnsi"/>
+          <w:szCs w:val="20"/>
+        </w:rPr>
       </w:pPr>
       <w:bookmarkStart w:id="0" w:name="_Ref51159526"/>
       <w:r>
+        <w:rPr>
+          <w:rFonts w:cstheme="majorHAnsi"/>
+          <w:szCs w:val="20"/>
+        </w:rPr>
         <w:t>Defining a new “dataset” by c</w:t>
       </w:r>
       <w:r>
+        <w:rPr>
+          <w:rFonts w:cstheme="majorHAnsi"/>
+          <w:szCs w:val="20"/>
+        </w:rPr>
         <w:t xml:space="preserve">ombining </w:t>
       </w:r>
       <w:r>
+        <w:rPr>
+          <w:rFonts w:cstheme="majorHAnsi"/>
+          <w:szCs w:val="20"/>
+        </w:rPr>
         <w:t>the original imzmls files. This steps involves the specification of</w:t>
       </w:r>
       <w:r>
+        <w:rPr>
+          <w:rFonts w:cstheme="majorHAnsi"/>
+          <w:szCs w:val="20"/>
+        </w:rPr>
         <w:t xml:space="preserve"> </w:t>
       </w:r>
       <w:r>
+        <w:rPr>
+          <w:rFonts w:cstheme="majorHAnsi"/>
+          <w:szCs w:val="20"/>
+        </w:rPr>
         <w:t xml:space="preserve">group of original imzmls </w:t>
       </w:r>
       <w:r>
+        <w:rPr>
+          <w:rFonts w:cstheme="majorHAnsi"/>
+          <w:szCs w:val="20"/>
+        </w:rPr>
         <w:t xml:space="preserve">files </w:t>
       </w:r>
       <w:r>
+        <w:rPr>
+          <w:rFonts w:cstheme="majorHAnsi"/>
+          <w:szCs w:val="20"/>
+        </w:rPr>
         <w:t xml:space="preserve">that </w:t>
       </w:r>
       <w:r>
+        <w:rPr>
+          <w:rFonts w:cstheme="majorHAnsi"/>
+          <w:szCs w:val="20"/>
+        </w:rPr>
         <w:t xml:space="preserve">need to be combined, </w:t>
       </w:r>
       <w:r>
+        <w:rPr>
+          <w:rFonts w:cstheme="majorHAnsi"/>
+          <w:szCs w:val="20"/>
+        </w:rPr>
         <w:t>of which</w:t>
       </w:r>
       <w:r>
+        <w:rPr>
+          <w:rFonts w:cstheme="majorHAnsi"/>
+          <w:szCs w:val="20"/>
+        </w:rPr>
         <w:t xml:space="preserve"> masks </w:t>
       </w:r>
       <w:r>
+        <w:rPr>
+          <w:rFonts w:cstheme="majorHAnsi"/>
+          <w:szCs w:val="20"/>
+        </w:rPr>
         <w:t xml:space="preserve">(define in </w:t>
       </w:r>
       <w:r>
+        <w:rPr>
+          <w:rFonts w:cstheme="majorHAnsi"/>
+          <w:szCs w:val="20"/>
+        </w:rPr>
         <w:fldChar w:fldCharType="begin"/>
       </w:r>
       <w:r>
+        <w:rPr>
+          <w:rFonts w:cstheme="majorHAnsi"/>
+          <w:szCs w:val="20"/>
+        </w:rPr>
         <w:instrText xml:space="preserve"> REF _Ref51157741 \r \h </w:instrText>
       </w:r>
       <w:r>
+        <w:rPr>
+          <w:rFonts w:cstheme="majorHAnsi"/>
+          <w:szCs w:val="20"/>
+        </w:rPr>
+      </w:r>
+      <w:r>
+        <w:rPr>
+          <w:rFonts w:cstheme="majorHAnsi"/>
+          <w:szCs w:val="20"/>
+        </w:rPr>
+        <w:instrText xml:space="preserve"> \* MERGEFORMAT </w:instrText>
+      </w:r>
+      <w:r>
+        <w:rPr>
+          <w:rFonts w:cstheme="majorHAnsi"/>
+          <w:szCs w:val="20"/>
+        </w:rPr>
         <w:fldChar w:fldCharType="separate"/>
       </w:r>
       <w:r>
+        <w:rPr>
+          <w:rFonts w:cstheme="majorHAnsi"/>
+          <w:szCs w:val="20"/>
+        </w:rPr>
         <w:t>10</w:t>
       </w:r>
       <w:r>
+        <w:rPr>
+          <w:rFonts w:cstheme="majorHAnsi"/>
+          <w:szCs w:val="20"/>
+        </w:rPr>
         <w:fldChar w:fldCharType="end"/>
       </w:r>
       <w:r>
+        <w:rPr>
+          <w:rFonts w:cstheme="majorHAnsi"/>
+          <w:szCs w:val="20"/>
+        </w:rPr>
         <w:t xml:space="preserve">) </w:t>
       </w:r>
       <w:r>
+        <w:rPr>
+          <w:rFonts w:cstheme="majorHAnsi"/>
+          <w:szCs w:val="20"/>
+        </w:rPr>
         <w:t xml:space="preserve">are to be used reduce each original imzml file to smaller group of pixels of interest, the geometric position of each small group of pixels of interest in the </w:t>
       </w:r>
       <w:r>
+        <w:rPr>
+          <w:rFonts w:cstheme="majorHAnsi"/>
+          <w:szCs w:val="20"/>
+        </w:rPr>
         <w:t>new</w:t>
       </w:r>
       <w:r>
+        <w:rPr>
+          <w:rFonts w:cstheme="majorHAnsi"/>
+          <w:szCs w:val="20"/>
+        </w:rPr>
         <w:t xml:space="preserve"> </w:t>
       </w:r>
       <w:r>
+        <w:rPr>
+          <w:rFonts w:cstheme="majorHAnsi"/>
+          <w:szCs w:val="20"/>
+        </w:rPr>
         <w:t>“</w:t>
       </w:r>
       <w:r>
+        <w:rPr>
+          <w:rFonts w:cstheme="majorHAnsi"/>
+          <w:szCs w:val="20"/>
+        </w:rPr>
         <w:t>dataset</w:t>
       </w:r>
       <w:r>
+        <w:rPr>
+          <w:rFonts w:cstheme="majorHAnsi"/>
+          <w:szCs w:val="20"/>
+        </w:rPr>
         <w:t>”</w:t>
       </w:r>
       <w:r>
+        <w:rPr>
+          <w:rFonts w:cstheme="majorHAnsi"/>
+          <w:szCs w:val="20"/>
+        </w:rPr>
         <w:t xml:space="preserve"> (</w:t>
       </w:r>
       <w:r>
+        <w:rPr>
+          <w:rFonts w:cstheme="majorHAnsi"/>
+          <w:szCs w:val="20"/>
+        </w:rPr>
         <w:t xml:space="preserve">its </w:t>
       </w:r>
       <w:r>
+        <w:rPr>
+          <w:rFonts w:cstheme="majorHAnsi"/>
+          <w:szCs w:val="20"/>
+        </w:rPr>
         <w:t xml:space="preserve">position in a 2D grid that will contain all the groups of pixels of interest from all the imzmls </w:t>
       </w:r>
       <w:r>
+        <w:rPr>
+          <w:rFonts w:cstheme="majorHAnsi"/>
+          <w:szCs w:val="20"/>
+        </w:rPr>
         <w:t>combined</w:t>
       </w:r>
       <w:r>
+        <w:rPr>
+          <w:rFonts w:cstheme="majorHAnsi"/>
+          <w:szCs w:val="20"/>
+        </w:rPr>
         <w:t>)</w:t>
       </w:r>
       <w:bookmarkEnd w:id="0"/>
@@ -298,147 +612,293 @@
     <w:p>
       <w:pPr>
         <w:pStyle w:val="Heading1"/>
-      </w:pPr>
-      <w:r>
+        <w:rPr>
+          <w:rFonts w:cstheme="majorHAnsi"/>
+          <w:szCs w:val="20"/>
+        </w:rPr>
+      </w:pPr>
+      <w:r>
+        <w:rPr>
+          <w:rFonts w:cstheme="majorHAnsi"/>
+          <w:szCs w:val="20"/>
+        </w:rPr>
         <w:t>Saving single ion images for:</w:t>
       </w:r>
     </w:p>
     <w:p>
       <w:pPr>
         <w:pStyle w:val="Heading2"/>
-      </w:pPr>
-      <w:r>
+        <w:rPr>
+          <w:rFonts w:cstheme="majorHAnsi"/>
+          <w:szCs w:val="20"/>
+        </w:rPr>
+      </w:pPr>
+      <w:r>
+        <w:rPr>
+          <w:rFonts w:cstheme="majorHAnsi"/>
+          <w:szCs w:val="20"/>
+        </w:rPr>
         <w:t>One or more lists of molecules of interest defined by the user</w:t>
       </w:r>
     </w:p>
     <w:p>
       <w:pPr>
         <w:pStyle w:val="Heading2"/>
-      </w:pPr>
-      <w:r>
+        <w:rPr>
+          <w:rFonts w:cstheme="majorHAnsi"/>
+          <w:szCs w:val="20"/>
+        </w:rPr>
+      </w:pPr>
+      <w:r>
+        <w:rPr>
+          <w:rFonts w:cstheme="majorHAnsi"/>
+          <w:szCs w:val="20"/>
+        </w:rPr>
         <w:t xml:space="preserve">One or more </w:t>
       </w:r>
       <w:r>
+        <w:rPr>
+          <w:rFonts w:cstheme="majorHAnsi"/>
+          <w:szCs w:val="20"/>
+        </w:rPr>
         <w:t>superclass, class</w:t>
       </w:r>
       <w:r>
+        <w:rPr>
+          <w:rFonts w:cstheme="majorHAnsi"/>
+          <w:szCs w:val="20"/>
+        </w:rPr>
         <w:t>,</w:t>
       </w:r>
       <w:r>
+        <w:rPr>
+          <w:rFonts w:cstheme="majorHAnsi"/>
+          <w:szCs w:val="20"/>
+        </w:rPr>
         <w:t xml:space="preserve"> or subclass of molecules (as defined by HMDB)</w:t>
       </w:r>
     </w:p>
     <w:p>
       <w:pPr>
         <w:pStyle w:val="Heading2"/>
-      </w:pPr>
-      <w:r>
+        <w:rPr>
+          <w:rFonts w:cstheme="majorHAnsi"/>
+          <w:szCs w:val="20"/>
+        </w:rPr>
+      </w:pPr>
+      <w:r>
+        <w:rPr>
+          <w:rFonts w:cstheme="majorHAnsi"/>
+          <w:szCs w:val="20"/>
+        </w:rPr>
         <w:t>A lists of m/z values</w:t>
       </w:r>
     </w:p>
     <w:p>
       <w:pPr>
         <w:pStyle w:val="Heading1"/>
+        <w:rPr>
+          <w:rFonts w:cstheme="majorHAnsi"/>
+          <w:szCs w:val="20"/>
+        </w:rPr>
       </w:pPr>
       <w:bookmarkStart w:id="1" w:name="_Ref51159952"/>
       <w:r>
+        <w:rPr>
+          <w:rFonts w:cstheme="majorHAnsi"/>
+          <w:szCs w:val="20"/>
+        </w:rPr>
         <w:t xml:space="preserve">Running </w:t>
       </w:r>
       <w:r>
-        <w:t>PCA, NMF, k-means, t-SNE, NN-SNE</w:t>
-      </w:r>
-      <w:r>
-        <w:t xml:space="preserve"> using:</w:t>
+        <w:rPr>
+          <w:rFonts w:cstheme="majorHAnsi"/>
+          <w:szCs w:val="20"/>
+        </w:rPr>
+        <w:t>PCA, NMF, k-means, t-SNE, NN-SNE using:</w:t>
       </w:r>
       <w:bookmarkEnd w:id="1"/>
     </w:p>
     <w:p>
       <w:pPr>
         <w:pStyle w:val="Heading2"/>
-      </w:pPr>
-      <w:r>
+        <w:rPr>
+          <w:rFonts w:cstheme="majorHAnsi"/>
+          <w:szCs w:val="20"/>
+        </w:rPr>
+      </w:pPr>
+      <w:r>
+        <w:rPr>
+          <w:rFonts w:cstheme="majorHAnsi"/>
+          <w:szCs w:val="20"/>
+        </w:rPr>
         <w:t xml:space="preserve">N most intense peaks </w:t>
       </w:r>
       <w:r>
+        <w:rPr>
+          <w:rFonts w:cstheme="majorHAnsi"/>
+          <w:szCs w:val="20"/>
+        </w:rPr>
         <w:t>detected</w:t>
       </w:r>
       <w:r>
+        <w:rPr>
+          <w:rFonts w:cstheme="majorHAnsi"/>
+          <w:szCs w:val="20"/>
+        </w:rPr>
         <w:t xml:space="preserve"> in the representative spectrum</w:t>
       </w:r>
     </w:p>
     <w:p>
       <w:pPr>
         <w:pStyle w:val="Heading2"/>
-      </w:pPr>
-      <w:r>
+        <w:rPr>
+          <w:rFonts w:cstheme="majorHAnsi"/>
+          <w:szCs w:val="20"/>
+        </w:rPr>
+      </w:pPr>
+      <w:r>
+        <w:rPr>
+          <w:rFonts w:cstheme="majorHAnsi"/>
+          <w:szCs w:val="20"/>
+        </w:rPr>
         <w:t>Percentile P of all peaks detected in the representative spectrum</w:t>
       </w:r>
     </w:p>
     <w:p>
       <w:pPr>
         <w:pStyle w:val="Heading2"/>
-      </w:pPr>
-      <w:r>
+        <w:rPr>
+          <w:rFonts w:cstheme="majorHAnsi"/>
+          <w:szCs w:val="20"/>
+        </w:rPr>
+      </w:pPr>
+      <w:r>
+        <w:rPr>
+          <w:rFonts w:cstheme="majorHAnsi"/>
+          <w:szCs w:val="20"/>
+        </w:rPr>
         <w:t>One or more lists of molecules of interest defined by the user</w:t>
       </w:r>
     </w:p>
     <w:p>
       <w:pPr>
         <w:pStyle w:val="Heading2"/>
-      </w:pPr>
-      <w:r>
+        <w:rPr>
+          <w:rFonts w:cstheme="majorHAnsi"/>
+          <w:szCs w:val="20"/>
+        </w:rPr>
+      </w:pPr>
+      <w:r>
+        <w:rPr>
+          <w:rFonts w:cstheme="majorHAnsi"/>
+          <w:szCs w:val="20"/>
+        </w:rPr>
         <w:t>One or more superclass, class, or subclass of molecules (as defined by HMDB)</w:t>
       </w:r>
     </w:p>
     <w:p>
       <w:pPr>
         <w:pStyle w:val="Heading2"/>
-      </w:pPr>
-      <w:r>
+        <w:rPr>
+          <w:rFonts w:cstheme="majorHAnsi"/>
+          <w:szCs w:val="20"/>
+        </w:rPr>
+      </w:pPr>
+      <w:r>
+        <w:rPr>
+          <w:rFonts w:cstheme="majorHAnsi"/>
+          <w:szCs w:val="20"/>
+        </w:rPr>
         <w:t>A lists of m/z values</w:t>
       </w:r>
     </w:p>
     <w:p>
       <w:pPr>
         <w:pStyle w:val="Heading1"/>
-      </w:pPr>
-      <w:r>
+        <w:rPr>
+          <w:rFonts w:cstheme="majorHAnsi"/>
+          <w:szCs w:val="20"/>
+        </w:rPr>
+      </w:pPr>
+      <w:r>
+        <w:rPr>
+          <w:rFonts w:cstheme="majorHAnsi"/>
+          <w:szCs w:val="20"/>
+        </w:rPr>
         <w:t xml:space="preserve">Saving pictures (matlab figures and pngs) with the main outputs of </w:t>
       </w:r>
       <w:r>
+        <w:rPr>
+          <w:rFonts w:cstheme="majorHAnsi"/>
+          <w:szCs w:val="20"/>
+        </w:rPr>
         <w:t>PCA, NMF, k-means, t-SNE, NN-SNE</w:t>
       </w:r>
       <w:r>
+        <w:rPr>
+          <w:rFonts w:cstheme="majorHAnsi"/>
+          <w:szCs w:val="20"/>
+        </w:rPr>
         <w:t xml:space="preserve"> (e.g.: principal components, representative spectra, single ion images of top drivers, cluster maps)</w:t>
       </w:r>
     </w:p>
     <w:p>
       <w:pPr>
         <w:pStyle w:val="Heading1"/>
+        <w:rPr>
+          <w:rFonts w:cstheme="majorHAnsi"/>
+          <w:szCs w:val="20"/>
+        </w:rPr>
       </w:pPr>
       <w:bookmarkStart w:id="2" w:name="_Ref51157741"/>
       <w:r>
-        <w:t xml:space="preserve">Saving user defined masks for regions of interest </w:t>
-      </w:r>
-      <w:r>
-        <w:t>(</w:t>
-      </w:r>
-      <w:r>
+        <w:rPr>
+          <w:rFonts w:cstheme="majorHAnsi"/>
+          <w:szCs w:val="20"/>
+        </w:rPr>
+        <w:t>Saving user defined masks for regions of interest (</w:t>
+      </w:r>
+      <w:r>
+        <w:rPr>
+          <w:rFonts w:cstheme="majorHAnsi"/>
+          <w:szCs w:val="20"/>
+        </w:rPr>
         <w:t>SpectralA</w:t>
       </w:r>
       <w:r>
+        <w:rPr>
+          <w:rFonts w:cstheme="majorHAnsi"/>
+          <w:szCs w:val="20"/>
+        </w:rPr>
         <w:t xml:space="preserve">nalysis RegionsOfInterest </w:t>
       </w:r>
       <w:r>
-        <w:t>structure</w:t>
-      </w:r>
-      <w:r>
+        <w:rPr>
+          <w:rFonts w:cstheme="majorHAnsi"/>
+          <w:szCs w:val="20"/>
+        </w:rPr>
+        <w:t>struct</w:t>
+      </w:r>
+      <w:r>
+        <w:rPr>
+          <w:rFonts w:cstheme="majorHAnsi"/>
+          <w:szCs w:val="20"/>
+        </w:rPr>
         <w:t xml:space="preserve">), by combining the results of k-means (intersected or united) with regions of the image </w:t>
       </w:r>
       <w:r>
+        <w:rPr>
+          <w:rFonts w:cstheme="majorHAnsi"/>
+          <w:szCs w:val="20"/>
+        </w:rPr>
         <w:t xml:space="preserve">manually defined </w:t>
       </w:r>
       <w:r>
+        <w:rPr>
+          <w:rFonts w:cstheme="majorHAnsi"/>
+          <w:szCs w:val="20"/>
+        </w:rPr>
         <w:t>by the user (using Matlab).</w:t>
       </w:r>
       <w:bookmarkEnd w:id="2"/>
@@ -446,146 +906,353 @@
     <w:p>
       <w:pPr>
         <w:pStyle w:val="Heading1"/>
-      </w:pPr>
-      <w:r>
+        <w:rPr>
+          <w:rFonts w:cstheme="majorHAnsi"/>
+          <w:szCs w:val="20"/>
+        </w:rPr>
+      </w:pPr>
+      <w:r>
+        <w:rPr>
+          <w:rFonts w:cstheme="majorHAnsi"/>
+          <w:szCs w:val="20"/>
+        </w:rPr>
         <w:t xml:space="preserve">Running </w:t>
       </w:r>
       <w:r>
+        <w:rPr>
+          <w:rFonts w:cstheme="majorHAnsi"/>
+          <w:szCs w:val="20"/>
+        </w:rPr>
         <w:t>the univariate analyses</w:t>
       </w:r>
       <w:r>
+        <w:rPr>
+          <w:rFonts w:cstheme="majorHAnsi"/>
+          <w:szCs w:val="20"/>
+        </w:rPr>
         <w:t>:</w:t>
       </w:r>
       <w:r>
+        <w:rPr>
+          <w:rFonts w:cstheme="majorHAnsi"/>
+          <w:szCs w:val="20"/>
+        </w:rPr>
         <w:t xml:space="preserve"> t-test, ranksum test, and ROC analysis, </w:t>
       </w:r>
       <w:r>
+        <w:rPr>
+          <w:rFonts w:cstheme="majorHAnsi"/>
+          <w:szCs w:val="20"/>
+        </w:rPr>
         <w:t xml:space="preserve">which </w:t>
       </w:r>
       <w:r>
+        <w:rPr>
+          <w:rFonts w:cstheme="majorHAnsi"/>
+          <w:szCs w:val="20"/>
+        </w:rPr>
         <w:t xml:space="preserve">relate the </w:t>
       </w:r>
       <w:r>
+        <w:rPr>
+          <w:rFonts w:cstheme="majorHAnsi"/>
+          <w:szCs w:val="20"/>
+        </w:rPr>
         <w:t xml:space="preserve">(mean) </w:t>
       </w:r>
       <w:r>
+        <w:rPr>
+          <w:rFonts w:cstheme="majorHAnsi"/>
+          <w:szCs w:val="20"/>
+        </w:rPr>
         <w:t xml:space="preserve">ion intensities of user defined groups of regions of interest (defined in </w:t>
       </w:r>
       <w:r>
+        <w:rPr>
+          <w:rFonts w:cstheme="majorHAnsi"/>
+          <w:szCs w:val="20"/>
+        </w:rPr>
         <w:fldChar w:fldCharType="begin"/>
       </w:r>
       <w:r>
+        <w:rPr>
+          <w:rFonts w:cstheme="majorHAnsi"/>
+          <w:szCs w:val="20"/>
+        </w:rPr>
         <w:instrText xml:space="preserve"> REF _Ref51157741 \r \h </w:instrText>
       </w:r>
       <w:r>
+        <w:rPr>
+          <w:rFonts w:cstheme="majorHAnsi"/>
+          <w:szCs w:val="20"/>
+        </w:rPr>
+      </w:r>
+      <w:r>
+        <w:rPr>
+          <w:rFonts w:cstheme="majorHAnsi"/>
+          <w:szCs w:val="20"/>
+        </w:rPr>
+        <w:instrText xml:space="preserve"> \* MERGEFORMAT </w:instrText>
+      </w:r>
+      <w:r>
+        <w:rPr>
+          <w:rFonts w:cstheme="majorHAnsi"/>
+          <w:szCs w:val="20"/>
+        </w:rPr>
         <w:fldChar w:fldCharType="separate"/>
       </w:r>
       <w:r>
+        <w:rPr>
+          <w:rFonts w:cstheme="majorHAnsi"/>
+          <w:szCs w:val="20"/>
+        </w:rPr>
         <w:t>10</w:t>
       </w:r>
       <w:r>
+        <w:rPr>
+          <w:rFonts w:cstheme="majorHAnsi"/>
+          <w:szCs w:val="20"/>
+        </w:rPr>
         <w:fldChar w:fldCharType="end"/>
       </w:r>
       <w:r>
+        <w:rPr>
+          <w:rFonts w:cstheme="majorHAnsi"/>
+          <w:szCs w:val="20"/>
+        </w:rPr>
         <w:t>)</w:t>
       </w:r>
     </w:p>
     <w:p>
       <w:pPr>
         <w:pStyle w:val="Heading1"/>
+        <w:rPr>
+          <w:rFonts w:cstheme="majorHAnsi"/>
+          <w:szCs w:val="20"/>
+        </w:rPr>
       </w:pPr>
       <w:bookmarkStart w:id="3" w:name="_Ref51160055"/>
       <w:r>
+        <w:rPr>
+          <w:rFonts w:cstheme="majorHAnsi"/>
+          <w:szCs w:val="20"/>
+        </w:rPr>
         <w:t>Running ANOVA</w:t>
       </w:r>
       <w:r>
+        <w:rPr>
+          <w:rFonts w:cstheme="majorHAnsi"/>
+          <w:szCs w:val="20"/>
+        </w:rPr>
         <w:t>s</w:t>
       </w:r>
       <w:r>
+        <w:rPr>
+          <w:rFonts w:cstheme="majorHAnsi"/>
+          <w:szCs w:val="20"/>
+        </w:rPr>
         <w:t xml:space="preserve"> to define groups of ions that relate to particular </w:t>
       </w:r>
       <w:r>
+        <w:rPr>
+          <w:rFonts w:cstheme="majorHAnsi"/>
+          <w:szCs w:val="20"/>
+        </w:rPr>
         <w:t>“</w:t>
       </w:r>
       <w:r>
+        <w:rPr>
+          <w:rFonts w:cstheme="majorHAnsi"/>
+          <w:szCs w:val="20"/>
+        </w:rPr>
         <w:t>conditions</w:t>
       </w:r>
       <w:r>
+        <w:rPr>
+          <w:rFonts w:cstheme="majorHAnsi"/>
+          <w:szCs w:val="20"/>
+        </w:rPr>
         <w:t>”</w:t>
       </w:r>
       <w:r>
+        <w:rPr>
+          <w:rFonts w:cstheme="majorHAnsi"/>
+          <w:szCs w:val="20"/>
+        </w:rPr>
         <w:t xml:space="preserve"> such as acquisition</w:t>
       </w:r>
       <w:r>
+        <w:rPr>
+          <w:rFonts w:cstheme="majorHAnsi"/>
+          <w:szCs w:val="20"/>
+        </w:rPr>
         <w:t xml:space="preserve"> date,</w:t>
       </w:r>
       <w:r>
+        <w:rPr>
+          <w:rFonts w:cstheme="majorHAnsi"/>
+          <w:szCs w:val="20"/>
+        </w:rPr>
         <w:t xml:space="preserve"> </w:t>
       </w:r>
       <w:r>
+        <w:rPr>
+          <w:rFonts w:cstheme="majorHAnsi"/>
+          <w:szCs w:val="20"/>
+        </w:rPr>
         <w:t xml:space="preserve">glass </w:t>
       </w:r>
       <w:r>
+        <w:rPr>
+          <w:rFonts w:cstheme="majorHAnsi"/>
+          <w:szCs w:val="20"/>
+        </w:rPr>
         <w:t>slide</w:t>
       </w:r>
       <w:r>
+        <w:rPr>
+          <w:rFonts w:cstheme="majorHAnsi"/>
+          <w:szCs w:val="20"/>
+        </w:rPr>
         <w:t xml:space="preserve"> number, sample </w:t>
       </w:r>
       <w:r>
+        <w:rPr>
+          <w:rFonts w:cstheme="majorHAnsi"/>
+          <w:szCs w:val="20"/>
+        </w:rPr>
         <w:t>ID</w:t>
       </w:r>
       <w:r>
-        <w:t>,</w:t>
-      </w:r>
-      <w:r>
+        <w:rPr>
+          <w:rFonts w:cstheme="majorHAnsi"/>
+          <w:szCs w:val="20"/>
+        </w:rPr>
+        <w:t xml:space="preserve">, </w:t>
+      </w:r>
+      <w:r>
+        <w:rPr>
+          <w:rFonts w:cstheme="majorHAnsi"/>
+          <w:szCs w:val="20"/>
+        </w:rPr>
+        <w:t xml:space="preserve">tissue </w:t>
+      </w:r>
+      <w:r>
+        <w:rPr>
+          <w:rFonts w:cstheme="majorHAnsi"/>
+          <w:szCs w:val="20"/>
+        </w:rPr>
+        <w:t xml:space="preserve">type, </w:t>
+      </w:r>
+      <w:r>
+        <w:rPr>
+          <w:rFonts w:cstheme="majorHAnsi"/>
+          <w:szCs w:val="20"/>
+        </w:rPr>
+        <w:t xml:space="preserve">etc. Each </w:t>
+      </w:r>
+      <w:r>
+        <w:rPr>
+          <w:rFonts w:cstheme="majorHAnsi"/>
+          <w:szCs w:val="20"/>
+        </w:rPr>
+        <w:t>“</w:t>
+      </w:r>
+      <w:r>
+        <w:rPr>
+          <w:rFonts w:cstheme="majorHAnsi"/>
+          <w:szCs w:val="20"/>
+        </w:rPr>
+        <w:t>condition</w:t>
+      </w:r>
+      <w:r>
+        <w:rPr>
+          <w:rFonts w:cstheme="majorHAnsi"/>
+          <w:szCs w:val="20"/>
+        </w:rPr>
+        <w:t>”</w:t>
+      </w:r>
+      <w:r>
+        <w:rPr>
+          <w:rFonts w:cstheme="majorHAnsi"/>
+          <w:szCs w:val="20"/>
+        </w:rPr>
         <w:t xml:space="preserve"> </w:t>
       </w:r>
       <w:r>
-        <w:t xml:space="preserve">tissue </w:t>
-      </w:r>
-      <w:r>
-        <w:t xml:space="preserve">type, </w:t>
-      </w:r>
-      <w:r>
-        <w:t xml:space="preserve">etc. Each </w:t>
-      </w:r>
-      <w:r>
-        <w:t>“</w:t>
-      </w:r>
-      <w:r>
-        <w:t>condition</w:t>
-      </w:r>
-      <w:r>
-        <w:t>”</w:t>
-      </w:r>
-      <w:r>
-        <w:t xml:space="preserve"> </w:t>
-      </w:r>
-      <w:r>
+        <w:rPr>
+          <w:rFonts w:cstheme="majorHAnsi"/>
+          <w:szCs w:val="20"/>
+        </w:rPr>
         <w:t xml:space="preserve">has </w:t>
       </w:r>
       <w:r>
+        <w:rPr>
+          <w:rFonts w:cstheme="majorHAnsi"/>
+          <w:szCs w:val="20"/>
+        </w:rPr>
         <w:t xml:space="preserve">to be defined as a combination of regions of interest </w:t>
       </w:r>
       <w:r>
+        <w:rPr>
+          <w:rFonts w:cstheme="majorHAnsi"/>
+          <w:szCs w:val="20"/>
+        </w:rPr>
         <w:t xml:space="preserve">(defined in </w:t>
       </w:r>
       <w:r>
+        <w:rPr>
+          <w:rFonts w:cstheme="majorHAnsi"/>
+          <w:szCs w:val="20"/>
+        </w:rPr>
         <w:fldChar w:fldCharType="begin"/>
       </w:r>
       <w:r>
+        <w:rPr>
+          <w:rFonts w:cstheme="majorHAnsi"/>
+          <w:szCs w:val="20"/>
+        </w:rPr>
         <w:instrText xml:space="preserve"> REF _Ref51157741 \r \h </w:instrText>
       </w:r>
       <w:r>
+        <w:rPr>
+          <w:rFonts w:cstheme="majorHAnsi"/>
+          <w:szCs w:val="20"/>
+        </w:rPr>
+      </w:r>
+      <w:r>
+        <w:rPr>
+          <w:rFonts w:cstheme="majorHAnsi"/>
+          <w:szCs w:val="20"/>
+        </w:rPr>
+        <w:instrText xml:space="preserve"> \* MERGEFORMAT </w:instrText>
+      </w:r>
+      <w:r>
+        <w:rPr>
+          <w:rFonts w:cstheme="majorHAnsi"/>
+          <w:szCs w:val="20"/>
+        </w:rPr>
         <w:fldChar w:fldCharType="separate"/>
       </w:r>
       <w:r>
+        <w:rPr>
+          <w:rFonts w:cstheme="majorHAnsi"/>
+          <w:szCs w:val="20"/>
+        </w:rPr>
         <w:t>10</w:t>
       </w:r>
       <w:r>
+        <w:rPr>
+          <w:rFonts w:cstheme="majorHAnsi"/>
+          <w:szCs w:val="20"/>
+        </w:rPr>
         <w:fldChar w:fldCharType="end"/>
       </w:r>
       <w:r>
+        <w:rPr>
+          <w:rFonts w:cstheme="majorHAnsi"/>
+          <w:szCs w:val="20"/>
+        </w:rPr>
         <w:t>)</w:t>
       </w:r>
       <w:bookmarkEnd w:id="3"/>
@@ -593,169 +1260,425 @@
     <w:p>
       <w:pPr>
         <w:pStyle w:val="Heading1"/>
-      </w:pPr>
-      <w:r>
+        <w:rPr>
+          <w:rFonts w:cstheme="majorHAnsi"/>
+          <w:szCs w:val="20"/>
+        </w:rPr>
+      </w:pPr>
+      <w:r>
+        <w:rPr>
+          <w:rFonts w:cstheme="majorHAnsi"/>
+          <w:szCs w:val="20"/>
+        </w:rPr>
         <w:t xml:space="preserve">Discarding </w:t>
       </w:r>
       <w:r>
+        <w:rPr>
+          <w:rFonts w:cstheme="majorHAnsi"/>
+          <w:szCs w:val="20"/>
+        </w:rPr>
         <w:t>groups of ions</w:t>
       </w:r>
       <w:r>
+        <w:rPr>
+          <w:rFonts w:cstheme="majorHAnsi"/>
+          <w:szCs w:val="20"/>
+        </w:rPr>
         <w:t xml:space="preserve"> defined u</w:t>
       </w:r>
       <w:r>
+        <w:rPr>
+          <w:rFonts w:cstheme="majorHAnsi"/>
+          <w:szCs w:val="20"/>
+        </w:rPr>
         <w:t>sing the ANOVA results</w:t>
       </w:r>
       <w:r>
+        <w:rPr>
+          <w:rFonts w:cstheme="majorHAnsi"/>
+          <w:szCs w:val="20"/>
+        </w:rPr>
         <w:t xml:space="preserve"> (</w:t>
       </w:r>
       <w:r>
+        <w:rPr>
+          <w:rFonts w:cstheme="majorHAnsi"/>
+          <w:szCs w:val="20"/>
+        </w:rPr>
         <w:fldChar w:fldCharType="begin"/>
       </w:r>
       <w:r>
+        <w:rPr>
+          <w:rFonts w:cstheme="majorHAnsi"/>
+          <w:szCs w:val="20"/>
+        </w:rPr>
         <w:instrText xml:space="preserve"> REF _Ref51160055 \r \h </w:instrText>
       </w:r>
       <w:r>
+        <w:rPr>
+          <w:rFonts w:cstheme="majorHAnsi"/>
+          <w:szCs w:val="20"/>
+        </w:rPr>
+      </w:r>
+      <w:r>
+        <w:rPr>
+          <w:rFonts w:cstheme="majorHAnsi"/>
+          <w:szCs w:val="20"/>
+        </w:rPr>
+        <w:instrText xml:space="preserve"> \* MERGEFORMAT </w:instrText>
+      </w:r>
+      <w:r>
+        <w:rPr>
+          <w:rFonts w:cstheme="majorHAnsi"/>
+          <w:szCs w:val="20"/>
+        </w:rPr>
         <w:fldChar w:fldCharType="separate"/>
       </w:r>
       <w:r>
+        <w:rPr>
+          <w:rFonts w:cstheme="majorHAnsi"/>
+          <w:szCs w:val="20"/>
+        </w:rPr>
         <w:t>12</w:t>
       </w:r>
       <w:r>
+        <w:rPr>
+          <w:rFonts w:cstheme="majorHAnsi"/>
+          <w:szCs w:val="20"/>
+        </w:rPr>
         <w:fldChar w:fldCharType="end"/>
       </w:r>
       <w:r>
+        <w:rPr>
+          <w:rFonts w:cstheme="majorHAnsi"/>
+          <w:szCs w:val="20"/>
+        </w:rPr>
         <w:t>) before ru</w:t>
       </w:r>
       <w:r>
+        <w:rPr>
+          <w:rFonts w:cstheme="majorHAnsi"/>
+          <w:szCs w:val="20"/>
+        </w:rPr>
         <w:t xml:space="preserve">nning any of the multivariate </w:t>
       </w:r>
       <w:r>
+        <w:rPr>
+          <w:rFonts w:cstheme="majorHAnsi"/>
+          <w:szCs w:val="20"/>
+        </w:rPr>
         <w:t>analyses</w:t>
       </w:r>
       <w:r>
+        <w:rPr>
+          <w:rFonts w:cstheme="majorHAnsi"/>
+          <w:szCs w:val="20"/>
+        </w:rPr>
         <w:t xml:space="preserve"> describe in </w:t>
       </w:r>
       <w:r>
+        <w:rPr>
+          <w:rFonts w:cstheme="majorHAnsi"/>
+          <w:szCs w:val="20"/>
+        </w:rPr>
         <w:fldChar w:fldCharType="begin"/>
       </w:r>
       <w:r>
+        <w:rPr>
+          <w:rFonts w:cstheme="majorHAnsi"/>
+          <w:szCs w:val="20"/>
+        </w:rPr>
         <w:instrText xml:space="preserve"> REF _Ref51159952 \r \h </w:instrText>
       </w:r>
       <w:r>
+        <w:rPr>
+          <w:rFonts w:cstheme="majorHAnsi"/>
+          <w:szCs w:val="20"/>
+        </w:rPr>
+      </w:r>
+      <w:r>
+        <w:rPr>
+          <w:rFonts w:cstheme="majorHAnsi"/>
+          <w:szCs w:val="20"/>
+        </w:rPr>
+        <w:instrText xml:space="preserve"> \* MERGEFORMAT </w:instrText>
+      </w:r>
+      <w:r>
+        <w:rPr>
+          <w:rFonts w:cstheme="majorHAnsi"/>
+          <w:szCs w:val="20"/>
+        </w:rPr>
         <w:fldChar w:fldCharType="separate"/>
       </w:r>
       <w:r>
+        <w:rPr>
+          <w:rFonts w:cstheme="majorHAnsi"/>
+          <w:szCs w:val="20"/>
+        </w:rPr>
         <w:t>8</w:t>
       </w:r>
       <w:r>
+        <w:rPr>
+          <w:rFonts w:cstheme="majorHAnsi"/>
+          <w:szCs w:val="20"/>
+        </w:rPr>
         <w:fldChar w:fldCharType="end"/>
       </w:r>
       <w:r>
+        <w:rPr>
+          <w:rFonts w:cstheme="majorHAnsi"/>
+          <w:szCs w:val="20"/>
+        </w:rPr>
         <w:t>.</w:t>
       </w:r>
     </w:p>
     <w:p>
       <w:pPr>
         <w:pStyle w:val="Heading1"/>
-      </w:pPr>
-      <w:r>
+        <w:rPr>
+          <w:rFonts w:cstheme="majorHAnsi"/>
+          <w:szCs w:val="20"/>
+        </w:rPr>
+      </w:pPr>
+      <w:r>
+        <w:rPr>
+          <w:rFonts w:cstheme="majorHAnsi"/>
+          <w:szCs w:val="20"/>
+        </w:rPr>
         <w:lastRenderedPageBreak/>
         <w:t xml:space="preserve">Saving the k-means, t-SNE or NN-t-SNE </w:t>
       </w:r>
       <w:r>
+        <w:rPr>
+          <w:rFonts w:cstheme="majorHAnsi"/>
+          <w:szCs w:val="20"/>
+        </w:rPr>
         <w:t xml:space="preserve">clustering </w:t>
       </w:r>
       <w:r>
+        <w:rPr>
+          <w:rFonts w:cstheme="majorHAnsi"/>
+          <w:szCs w:val="20"/>
+        </w:rPr>
         <w:t xml:space="preserve">maps </w:t>
       </w:r>
       <w:r>
+        <w:rPr>
+          <w:rFonts w:cstheme="majorHAnsi"/>
+          <w:szCs w:val="20"/>
+        </w:rPr>
         <w:t xml:space="preserve">as regions of interest </w:t>
       </w:r>
       <w:r>
-        <w:t>(SpectralA</w:t>
-      </w:r>
-      <w:r>
-        <w:t>nalysis RegionsOfInterest structure)</w:t>
-      </w:r>
-      <w:r>
+        <w:rPr>
+          <w:rFonts w:cstheme="majorHAnsi"/>
+          <w:szCs w:val="20"/>
+        </w:rPr>
+        <w:t xml:space="preserve">(SpectralAnalysis RegionsOfInterest </w:t>
+      </w:r>
+      <w:r>
+        <w:rPr>
+          <w:rFonts w:cstheme="majorHAnsi"/>
+          <w:szCs w:val="20"/>
+        </w:rPr>
+        <w:t>struct</w:t>
+      </w:r>
+      <w:r>
+        <w:rPr>
+          <w:rFonts w:cstheme="majorHAnsi"/>
+          <w:szCs w:val="20"/>
+        </w:rPr>
+        <w:t>)</w:t>
+      </w:r>
+      <w:r>
+        <w:rPr>
+          <w:rFonts w:cstheme="majorHAnsi"/>
+          <w:szCs w:val="20"/>
+        </w:rPr>
         <w:t xml:space="preserve">. These regions of interest can be used in any subsequent analyses together </w:t>
       </w:r>
       <w:r>
+        <w:rPr>
+          <w:rFonts w:cstheme="majorHAnsi"/>
+          <w:szCs w:val="20"/>
+        </w:rPr>
         <w:t xml:space="preserve">with </w:t>
       </w:r>
       <w:r>
+        <w:rPr>
+          <w:rFonts w:cstheme="majorHAnsi"/>
+          <w:szCs w:val="20"/>
+        </w:rPr>
         <w:t xml:space="preserve">or </w:t>
       </w:r>
       <w:r>
+        <w:rPr>
+          <w:rFonts w:cstheme="majorHAnsi"/>
+          <w:szCs w:val="20"/>
+        </w:rPr>
         <w:t xml:space="preserve">in place of </w:t>
       </w:r>
       <w:r>
+        <w:rPr>
+          <w:rFonts w:cstheme="majorHAnsi"/>
+          <w:szCs w:val="20"/>
+        </w:rPr>
         <w:t xml:space="preserve">those </w:t>
       </w:r>
       <w:r>
+        <w:rPr>
+          <w:rFonts w:cstheme="majorHAnsi"/>
+          <w:szCs w:val="20"/>
+        </w:rPr>
         <w:t xml:space="preserve">defined in </w:t>
       </w:r>
       <w:r>
+        <w:rPr>
+          <w:rFonts w:cstheme="majorHAnsi"/>
+          <w:szCs w:val="20"/>
+        </w:rPr>
         <w:fldChar w:fldCharType="begin"/>
       </w:r>
       <w:r>
+        <w:rPr>
+          <w:rFonts w:cstheme="majorHAnsi"/>
+          <w:szCs w:val="20"/>
+        </w:rPr>
         <w:instrText xml:space="preserve"> REF _Ref51157741 \r \h </w:instrText>
       </w:r>
       <w:r>
+        <w:rPr>
+          <w:rFonts w:cstheme="majorHAnsi"/>
+          <w:szCs w:val="20"/>
+        </w:rPr>
+      </w:r>
+      <w:r>
+        <w:rPr>
+          <w:rFonts w:cstheme="majorHAnsi"/>
+          <w:szCs w:val="20"/>
+        </w:rPr>
+        <w:instrText xml:space="preserve"> \* MERGEFORMAT </w:instrText>
+      </w:r>
+      <w:r>
+        <w:rPr>
+          <w:rFonts w:cstheme="majorHAnsi"/>
+          <w:szCs w:val="20"/>
+        </w:rPr>
         <w:fldChar w:fldCharType="separate"/>
       </w:r>
       <w:r>
+        <w:rPr>
+          <w:rFonts w:cstheme="majorHAnsi"/>
+          <w:szCs w:val="20"/>
+        </w:rPr>
         <w:t>10</w:t>
       </w:r>
       <w:r>
+        <w:rPr>
+          <w:rFonts w:cstheme="majorHAnsi"/>
+          <w:szCs w:val="20"/>
+        </w:rPr>
         <w:fldChar w:fldCharType="end"/>
       </w:r>
       <w:r>
+        <w:rPr>
+          <w:rFonts w:cstheme="majorHAnsi"/>
+          <w:szCs w:val="20"/>
+        </w:rPr>
         <w:t>.</w:t>
       </w:r>
     </w:p>
     <w:p>
       <w:pPr>
         <w:pStyle w:val="Heading1"/>
-      </w:pPr>
-      <w:r>
-        <w:t xml:space="preserve">Saving the data </w:t>
-      </w:r>
-      <w:r>
-        <w:t xml:space="preserve">from an original imzml or a new </w:t>
-      </w:r>
-      <w:r>
-        <w:t>“dataset” (</w:t>
-      </w:r>
-      <w:r>
-        <w:t xml:space="preserve">defined in </w:t>
-      </w:r>
-      <w:r>
+        <w:rPr>
+          <w:rFonts w:cstheme="majorHAnsi"/>
+          <w:szCs w:val="20"/>
+        </w:rPr>
+      </w:pPr>
+      <w:r>
+        <w:rPr>
+          <w:rFonts w:cstheme="majorHAnsi"/>
+          <w:szCs w:val="20"/>
+        </w:rPr>
+        <w:t xml:space="preserve">Saving the data from an original imzml or a new “dataset” (defined in </w:t>
+      </w:r>
+      <w:r>
+        <w:rPr>
+          <w:rFonts w:cstheme="majorHAnsi"/>
+          <w:szCs w:val="20"/>
+        </w:rPr>
         <w:fldChar w:fldCharType="begin"/>
       </w:r>
       <w:r>
+        <w:rPr>
+          <w:rFonts w:cstheme="majorHAnsi"/>
+          <w:szCs w:val="20"/>
+        </w:rPr>
         <w:instrText xml:space="preserve"> REF _Ref51159526 \r \h </w:instrText>
       </w:r>
       <w:r>
+        <w:rPr>
+          <w:rFonts w:cstheme="majorHAnsi"/>
+          <w:szCs w:val="20"/>
+        </w:rPr>
+      </w:r>
+      <w:r>
+        <w:rPr>
+          <w:rFonts w:cstheme="majorHAnsi"/>
+          <w:szCs w:val="20"/>
+        </w:rPr>
+        <w:instrText xml:space="preserve"> \* MERGEFORMAT </w:instrText>
+      </w:r>
+      <w:r>
+        <w:rPr>
+          <w:rFonts w:cstheme="majorHAnsi"/>
+          <w:szCs w:val="20"/>
+        </w:rPr>
         <w:fldChar w:fldCharType="separate"/>
       </w:r>
       <w:r>
+        <w:rPr>
+          <w:rFonts w:cstheme="majorHAnsi"/>
+          <w:szCs w:val="20"/>
+        </w:rPr>
         <w:t>6</w:t>
       </w:r>
       <w:r>
+        <w:rPr>
+          <w:rFonts w:cstheme="majorHAnsi"/>
+          <w:szCs w:val="20"/>
+        </w:rPr>
         <w:fldChar w:fldCharType="end"/>
       </w:r>
       <w:r>
-        <w:t>)</w:t>
-      </w:r>
-      <w:r>
-        <w:t xml:space="preserve"> in a csv file, which contains the intensity of all pixels of interest, the “main mask” and “small mask” of each pixel, etc.</w:t>
+        <w:rPr>
+          <w:rFonts w:cstheme="majorHAnsi"/>
+          <w:szCs w:val="20"/>
+        </w:rPr>
+        <w:t>) in a csv file, which contains the intensity of all pixels of interest, the “main mask” and “small mask” of each pixel, etc.</w:t>
       </w:r>
     </w:p>
-    <w:p/>
     <w:p>
-      <w:r>
+      <w:pPr>
+        <w:rPr>
+          <w:rFonts w:cstheme="majorHAnsi"/>
+          <w:szCs w:val="20"/>
+        </w:rPr>
+      </w:pPr>
+    </w:p>
+    <w:p>
+      <w:pPr>
+        <w:rPr>
+          <w:rFonts w:cstheme="majorHAnsi"/>
+          <w:szCs w:val="20"/>
+        </w:rPr>
+      </w:pPr>
+      <w:r>
+        <w:rPr>
+          <w:rFonts w:cstheme="majorHAnsi"/>
+          <w:szCs w:val="20"/>
+        </w:rPr>
         <w:t>The requirements to run this script successfully are:</w:t>
       </w:r>
     </w:p>
@@ -766,19 +1689,33 @@
           <w:ilvl w:val="0"/>
           <w:numId w:val="5"/>
         </w:numPr>
-      </w:pPr>
-      <w:r>
+        <w:rPr>
+          <w:rFonts w:cstheme="majorHAnsi"/>
+          <w:szCs w:val="20"/>
+        </w:rPr>
+      </w:pPr>
+      <w:r>
+        <w:rPr>
+          <w:rFonts w:cstheme="majorHAnsi"/>
+          <w:szCs w:val="20"/>
+        </w:rPr>
         <w:t xml:space="preserve">The most recent version of SpectralAnalysis available at </w:t>
       </w:r>
       <w:hyperlink r:id="rId6" w:history="1">
         <w:r>
           <w:rPr>
             <w:rStyle w:val="Hyperlink"/>
+            <w:rFonts w:cstheme="majorHAnsi"/>
+            <w:szCs w:val="20"/>
           </w:rPr>
           <w:t>https://github.com/AlanRace/SpectralAnalysis</w:t>
         </w:r>
       </w:hyperlink>
       <w:r>
+        <w:rPr>
+          <w:rFonts w:cstheme="majorHAnsi"/>
+          <w:szCs w:val="20"/>
+        </w:rPr>
         <w:t xml:space="preserve"> added to the Matlab path.</w:t>
       </w:r>
     </w:p>
@@ -789,34 +1726,54 @@
           <w:ilvl w:val="0"/>
           <w:numId w:val="5"/>
         </w:numPr>
-      </w:pPr>
-      <w:r>
+        <w:rPr>
+          <w:rFonts w:cstheme="majorHAnsi"/>
+          <w:szCs w:val="20"/>
+        </w:rPr>
+      </w:pPr>
+      <w:r>
+        <w:rPr>
+          <w:rFonts w:cstheme="majorHAnsi"/>
+          <w:szCs w:val="20"/>
+        </w:rPr>
         <w:t xml:space="preserve">The most recent version </w:t>
       </w:r>
       <w:r>
+        <w:rPr>
+          <w:rFonts w:cstheme="majorHAnsi"/>
+          <w:szCs w:val="20"/>
+        </w:rPr>
         <w:t xml:space="preserve">of </w:t>
       </w:r>
       <w:r>
-        <w:t>“</w:t>
-      </w:r>
-      <w:r>
-        <w:t>adhoc-data-processing-pipeline</w:t>
-      </w:r>
-      <w:r>
-        <w:t xml:space="preserve">” available at </w:t>
+        <w:rPr>
+          <w:rFonts w:cstheme="majorHAnsi"/>
+          <w:szCs w:val="20"/>
+        </w:rPr>
+        <w:t xml:space="preserve">“adhoc-data-processing-pipeline” available at </w:t>
       </w:r>
       <w:hyperlink r:id="rId7" w:history="1">
         <w:r>
           <w:rPr>
             <w:rStyle w:val="Hyperlink"/>
+            <w:rFonts w:cstheme="majorHAnsi"/>
+            <w:szCs w:val="20"/>
           </w:rPr>
           <w:t>https://github.com/NICE-MSI/adhoc-data-processing-pipeline</w:t>
         </w:r>
       </w:hyperlink>
       <w:r>
+        <w:rPr>
+          <w:rFonts w:cstheme="majorHAnsi"/>
+          <w:szCs w:val="20"/>
+        </w:rPr>
         <w:t xml:space="preserve"> </w:t>
       </w:r>
       <w:r>
+        <w:rPr>
+          <w:rFonts w:cstheme="majorHAnsi"/>
+          <w:szCs w:val="20"/>
+        </w:rPr>
         <w:t>added to the Matlab path.</w:t>
       </w:r>
     </w:p>
@@ -827,68 +1784,128 @@
           <w:ilvl w:val="0"/>
           <w:numId w:val="5"/>
         </w:numPr>
-      </w:pPr>
-      <w:r>
+        <w:rPr>
+          <w:rFonts w:cstheme="majorHAnsi"/>
+          <w:szCs w:val="20"/>
+        </w:rPr>
+      </w:pPr>
+      <w:r>
+        <w:rPr>
+          <w:rFonts w:cstheme="majorHAnsi"/>
+          <w:szCs w:val="20"/>
+        </w:rPr>
         <w:t xml:space="preserve">The location of </w:t>
       </w:r>
       <w:r>
+        <w:rPr>
+          <w:rFonts w:cstheme="majorHAnsi"/>
+          <w:szCs w:val="20"/>
+        </w:rPr>
         <w:t xml:space="preserve">(i.e. the path to) </w:t>
       </w:r>
       <w:r>
+        <w:rPr>
+          <w:rFonts w:cstheme="majorHAnsi"/>
+          <w:szCs w:val="20"/>
+        </w:rPr>
         <w:t xml:space="preserve">the </w:t>
       </w:r>
       <w:r>
+        <w:rPr>
+          <w:rFonts w:cstheme="majorHAnsi"/>
+          <w:szCs w:val="20"/>
+        </w:rPr>
         <w:t>SpectralAnalysis</w:t>
       </w:r>
       <w:r>
+        <w:rPr>
+          <w:rFonts w:cstheme="majorHAnsi"/>
+          <w:szCs w:val="20"/>
+        </w:rPr>
         <w:t xml:space="preserve"> pre-processing file (extension “.sap”)</w:t>
       </w:r>
       <w:r>
+        <w:rPr>
+          <w:rFonts w:cstheme="majorHAnsi"/>
+          <w:szCs w:val="20"/>
+        </w:rPr>
         <w:t xml:space="preserve"> to be used. </w:t>
       </w:r>
       <w:r>
-        <w:t>An example can be found in “</w:t>
-      </w:r>
-      <w:r>
-        <w:t>required-files</w:t>
-      </w:r>
-      <w:r>
-        <w:t xml:space="preserve">” </w:t>
-      </w:r>
-      <w:r>
+        <w:rPr>
+          <w:rFonts w:cstheme="majorHAnsi"/>
+          <w:szCs w:val="20"/>
+        </w:rPr>
+        <w:t xml:space="preserve">An example can be found in “required-files” </w:t>
+      </w:r>
+      <w:r>
+        <w:rPr>
+          <w:rFonts w:cstheme="majorHAnsi"/>
+          <w:szCs w:val="20"/>
+        </w:rPr>
         <w:t xml:space="preserve">within </w:t>
       </w:r>
       <w:r>
+        <w:rPr>
+          <w:rFonts w:cstheme="majorHAnsi"/>
+          <w:szCs w:val="20"/>
+        </w:rPr>
         <w:t xml:space="preserve">the </w:t>
       </w:r>
       <w:r>
-        <w:t>git repository “</w:t>
-      </w:r>
-      <w:r>
-        <w:t>adhoc-data-processing-pipeline</w:t>
-      </w:r>
-      <w:r>
-        <w:t>” specified above.</w:t>
-      </w:r>
-      <w:r>
+        <w:rPr>
+          <w:rFonts w:cstheme="majorHAnsi"/>
+          <w:szCs w:val="20"/>
+        </w:rPr>
+        <w:t>git repository “adhoc-data-processing-pipeline” specified above.</w:t>
+      </w:r>
+      <w:r>
+        <w:rPr>
+          <w:rFonts w:cstheme="majorHAnsi"/>
+          <w:szCs w:val="20"/>
+        </w:rPr>
         <w:t xml:space="preserve"> The parameters of </w:t>
       </w:r>
       <w:r>
+        <w:rPr>
+          <w:rFonts w:cstheme="majorHAnsi"/>
+          <w:szCs w:val="20"/>
+        </w:rPr>
         <w:t xml:space="preserve">the </w:t>
       </w:r>
       <w:r>
+        <w:rPr>
+          <w:rFonts w:cstheme="majorHAnsi"/>
+          <w:szCs w:val="20"/>
+        </w:rPr>
         <w:t xml:space="preserve">pre-processing need to be </w:t>
       </w:r>
       <w:r>
+        <w:rPr>
+          <w:rFonts w:cstheme="majorHAnsi"/>
+          <w:szCs w:val="20"/>
+        </w:rPr>
         <w:t>adequate to the data</w:t>
       </w:r>
       <w:r>
+        <w:rPr>
+          <w:rFonts w:cstheme="majorHAnsi"/>
+          <w:szCs w:val="20"/>
+        </w:rPr>
         <w:t xml:space="preserve">. The </w:t>
       </w:r>
       <w:r>
+        <w:rPr>
+          <w:rFonts w:cstheme="majorHAnsi"/>
+          <w:szCs w:val="20"/>
+        </w:rPr>
         <w:t>pre-processing file</w:t>
       </w:r>
       <w:r>
+        <w:rPr>
+          <w:rFonts w:cstheme="majorHAnsi"/>
+          <w:szCs w:val="20"/>
+        </w:rPr>
         <w:t xml:space="preserve"> can be edited in Matlab.</w:t>
       </w:r>
     </w:p>
@@ -899,26 +1916,58 @@
           <w:ilvl w:val="0"/>
           <w:numId w:val="5"/>
         </w:numPr>
-      </w:pPr>
-      <w:r>
+        <w:rPr>
+          <w:rFonts w:cstheme="majorHAnsi"/>
+          <w:szCs w:val="20"/>
+        </w:rPr>
+      </w:pPr>
+      <w:r>
+        <w:rPr>
+          <w:rFonts w:cstheme="majorHAnsi"/>
+          <w:szCs w:val="20"/>
+        </w:rPr>
         <w:t>The location of</w:t>
       </w:r>
       <w:r>
+        <w:rPr>
+          <w:rFonts w:cstheme="majorHAnsi"/>
+          <w:szCs w:val="20"/>
+        </w:rPr>
         <w:t xml:space="preserve"> </w:t>
       </w:r>
       <w:r>
+        <w:rPr>
+          <w:rFonts w:cstheme="majorHAnsi"/>
+          <w:szCs w:val="20"/>
+        </w:rPr>
         <w:t xml:space="preserve">(i.e. the path to) </w:t>
       </w:r>
       <w:r>
+        <w:rPr>
+          <w:rFonts w:cstheme="majorHAnsi"/>
+          <w:szCs w:val="20"/>
+        </w:rPr>
         <w:t xml:space="preserve">the </w:t>
       </w:r>
       <w:r>
+        <w:rPr>
+          <w:rFonts w:cstheme="majorHAnsi"/>
+          <w:szCs w:val="20"/>
+        </w:rPr>
         <w:t xml:space="preserve">imzML and ibd data files, which </w:t>
       </w:r>
       <w:r>
+        <w:rPr>
+          <w:rFonts w:cstheme="majorHAnsi"/>
+          <w:szCs w:val="20"/>
+        </w:rPr>
         <w:t xml:space="preserve">have </w:t>
       </w:r>
       <w:r>
+        <w:rPr>
+          <w:rFonts w:cstheme="majorHAnsi"/>
+          <w:szCs w:val="20"/>
+        </w:rPr>
         <w:t>to be saved in modality and polarity specific folders.</w:t>
       </w:r>
     </w:p>
@@ -929,83 +1978,163 @@
           <w:ilvl w:val="0"/>
           <w:numId w:val="6"/>
         </w:numPr>
-      </w:pPr>
-      <w:r>
+        <w:rPr>
+          <w:rFonts w:cstheme="majorHAnsi"/>
+          <w:szCs w:val="20"/>
+        </w:rPr>
+      </w:pPr>
+      <w:r>
+        <w:rPr>
+          <w:rFonts w:cstheme="majorHAnsi"/>
+          <w:szCs w:val="20"/>
+        </w:rPr>
         <w:t xml:space="preserve">An excel </w:t>
       </w:r>
       <w:r>
+        <w:rPr>
+          <w:rFonts w:cstheme="majorHAnsi"/>
+          <w:szCs w:val="20"/>
+        </w:rPr>
         <w:t xml:space="preserve">file named </w:t>
       </w:r>
       <w:r>
+        <w:rPr>
+          <w:rFonts w:cstheme="majorHAnsi"/>
+          <w:szCs w:val="20"/>
+        </w:rPr>
         <w:t>“inputs_file”</w:t>
       </w:r>
       <w:r>
+        <w:rPr>
+          <w:rFonts w:cstheme="majorHAnsi"/>
+          <w:szCs w:val="20"/>
+        </w:rPr>
         <w:t xml:space="preserve"> saved in the folder that contains the imzml and ibd data files. An</w:t>
       </w:r>
       <w:r>
-        <w:t xml:space="preserve"> example can be found in “</w:t>
-      </w:r>
-      <w:r>
-        <w:t>required-files</w:t>
-      </w:r>
-      <w:r>
-        <w:t xml:space="preserve">” </w:t>
-      </w:r>
-      <w:r>
+        <w:rPr>
+          <w:rFonts w:cstheme="majorHAnsi"/>
+          <w:szCs w:val="20"/>
+        </w:rPr>
+        <w:t xml:space="preserve"> example can be found in “required-files” </w:t>
+      </w:r>
+      <w:r>
+        <w:rPr>
+          <w:rFonts w:cstheme="majorHAnsi"/>
+          <w:szCs w:val="20"/>
+        </w:rPr>
         <w:t xml:space="preserve">within </w:t>
       </w:r>
       <w:r>
+        <w:rPr>
+          <w:rFonts w:cstheme="majorHAnsi"/>
+          <w:szCs w:val="20"/>
+        </w:rPr>
         <w:t xml:space="preserve">the </w:t>
       </w:r>
       <w:r>
+        <w:rPr>
+          <w:rFonts w:cstheme="majorHAnsi"/>
+          <w:szCs w:val="20"/>
+        </w:rPr>
         <w:t xml:space="preserve">git </w:t>
       </w:r>
       <w:r>
-        <w:t>repository “</w:t>
-      </w:r>
-      <w:r>
-        <w:t>adhoc-data-processing-pipeline</w:t>
-      </w:r>
-      <w:r>
-        <w:t xml:space="preserve">” </w:t>
-      </w:r>
-      <w:r>
+        <w:rPr>
+          <w:rFonts w:cstheme="majorHAnsi"/>
+          <w:szCs w:val="20"/>
+        </w:rPr>
+        <w:t xml:space="preserve">repository “adhoc-data-processing-pipeline” </w:t>
+      </w:r>
+      <w:r>
+        <w:rPr>
+          <w:rFonts w:cstheme="majorHAnsi"/>
+          <w:szCs w:val="20"/>
+        </w:rPr>
         <w:t xml:space="preserve">specified above. </w:t>
       </w:r>
       <w:r>
+        <w:rPr>
+          <w:rFonts w:cstheme="majorHAnsi"/>
+          <w:szCs w:val="20"/>
+        </w:rPr>
         <w:t>The inputs</w:t>
       </w:r>
       <w:r>
+        <w:rPr>
+          <w:rFonts w:cstheme="majorHAnsi"/>
+          <w:szCs w:val="20"/>
+        </w:rPr>
         <w:t xml:space="preserve"> </w:t>
       </w:r>
       <w:r>
+        <w:rPr>
+          <w:rFonts w:cstheme="majorHAnsi"/>
+          <w:szCs w:val="20"/>
+        </w:rPr>
         <w:t>file</w:t>
       </w:r>
       <w:r>
+        <w:rPr>
+          <w:rFonts w:cstheme="majorHAnsi"/>
+          <w:szCs w:val="20"/>
+        </w:rPr>
         <w:t xml:space="preserve"> needs to be </w:t>
       </w:r>
       <w:r>
+        <w:rPr>
+          <w:rFonts w:cstheme="majorHAnsi"/>
+          <w:szCs w:val="20"/>
+        </w:rPr>
         <w:t>adjusted to</w:t>
       </w:r>
       <w:r>
+        <w:rPr>
+          <w:rFonts w:cstheme="majorHAnsi"/>
+          <w:szCs w:val="20"/>
+        </w:rPr>
         <w:t xml:space="preserve"> the particular requirements of </w:t>
       </w:r>
       <w:r>
+        <w:rPr>
+          <w:rFonts w:cstheme="majorHAnsi"/>
+          <w:szCs w:val="20"/>
+        </w:rPr>
         <w:t>the</w:t>
       </w:r>
       <w:r>
+        <w:rPr>
+          <w:rFonts w:cstheme="majorHAnsi"/>
+          <w:szCs w:val="20"/>
+        </w:rPr>
         <w:t xml:space="preserve"> analysi</w:t>
       </w:r>
       <w:r>
+        <w:rPr>
+          <w:rFonts w:cstheme="majorHAnsi"/>
+          <w:szCs w:val="20"/>
+        </w:rPr>
         <w:t>s</w:t>
       </w:r>
       <w:r>
+        <w:rPr>
+          <w:rFonts w:cstheme="majorHAnsi"/>
+          <w:szCs w:val="20"/>
+        </w:rPr>
         <w:t xml:space="preserve">, dataset, study </w:t>
       </w:r>
       <w:r>
+        <w:rPr>
+          <w:rFonts w:cstheme="majorHAnsi"/>
+          <w:szCs w:val="20"/>
+        </w:rPr>
         <w:t>goal</w:t>
       </w:r>
       <w:r>
+        <w:rPr>
+          <w:rFonts w:cstheme="majorHAnsi"/>
+          <w:szCs w:val="20"/>
+        </w:rPr>
         <w:t>, etc.</w:t>
       </w:r>
     </w:p>
@@ -1013,10 +2142,24 @@
       <w:pPr>
         <w:pStyle w:val="ListParagraph"/>
         <w:ind w:left="432"/>
+        <w:rPr>
+          <w:rFonts w:cstheme="majorHAnsi"/>
+          <w:szCs w:val="20"/>
+        </w:rPr>
       </w:pPr>
     </w:p>
     <w:p>
-      <w:r>
+      <w:pPr>
+        <w:rPr>
+          <w:rFonts w:cstheme="majorHAnsi"/>
+          <w:szCs w:val="20"/>
+        </w:rPr>
+      </w:pPr>
+      <w:r>
+        <w:rPr>
+          <w:rFonts w:cstheme="majorHAnsi"/>
+          <w:szCs w:val="20"/>
+        </w:rPr>
         <w:t>The outputs of running this script are:</w:t>
       </w:r>
     </w:p>
@@ -1027,147 +2170,112 @@
           <w:ilvl w:val="0"/>
           <w:numId w:val="10"/>
         </w:numPr>
-      </w:pPr>
-      <w:r>
+        <w:rPr>
+          <w:rFonts w:cstheme="majorHAnsi"/>
+          <w:szCs w:val="20"/>
+        </w:rPr>
+      </w:pPr>
+      <w:r>
+        <w:rPr>
+          <w:rFonts w:cstheme="majorHAnsi"/>
+          <w:szCs w:val="20"/>
+        </w:rPr>
         <w:t>A s</w:t>
       </w:r>
       <w:r>
+        <w:rPr>
+          <w:rFonts w:cstheme="majorHAnsi"/>
+          <w:szCs w:val="20"/>
+        </w:rPr>
         <w:t>pectral details</w:t>
       </w:r>
       <w:r>
+        <w:rPr>
+          <w:rFonts w:cstheme="majorHAnsi"/>
+          <w:szCs w:val="20"/>
+        </w:rPr>
         <w:t xml:space="preserve"> folder containing:</w:t>
+      </w:r>
+    </w:p>
+    <w:p>
+      <w:pPr>
+        <w:pStyle w:val="Heading2"/>
+        <w:rPr>
+          <w:rFonts w:cstheme="majorHAnsi"/>
+          <w:szCs w:val="20"/>
+        </w:rPr>
+      </w:pPr>
+      <w:r>
+        <w:rPr>
+          <w:rFonts w:cstheme="majorHAnsi"/>
+          <w:szCs w:val="20"/>
+        </w:rPr>
+        <w:t>totalSpectrum</w:t>
+      </w:r>
+      <w:r>
+        <w:rPr>
+          <w:rFonts w:cstheme="majorHAnsi"/>
+          <w:szCs w:val="20"/>
+        </w:rPr>
+        <w:t>_intensities - total spectrum counts (per imzml and mask)</w:t>
+      </w:r>
+    </w:p>
+    <w:p>
+      <w:pPr>
+        <w:pStyle w:val="Heading2"/>
+        <w:rPr>
+          <w:rFonts w:cstheme="majorHAnsi"/>
+          <w:szCs w:val="20"/>
+        </w:rPr>
+      </w:pPr>
+      <w:r>
+        <w:rPr>
+          <w:rFonts w:cstheme="majorHAnsi"/>
+          <w:szCs w:val="20"/>
+        </w:rPr>
+        <w:t>totalSpectrum_mzvalues - total spectrum mass channels (per imzml and mask)</w:t>
+      </w:r>
+    </w:p>
+    <w:p>
+      <w:pPr>
+        <w:pStyle w:val="Heading2"/>
+        <w:rPr>
+          <w:rFonts w:cstheme="majorHAnsi"/>
+          <w:szCs w:val="20"/>
+        </w:rPr>
+      </w:pPr>
+      <w:r>
+        <w:rPr>
+          <w:rFonts w:cstheme="majorHAnsi"/>
+          <w:szCs w:val="20"/>
+        </w:rPr>
+        <w:t>pixels_num - number of pixels of interest (per imzml and mask)</w:t>
+      </w:r>
+    </w:p>
+    <w:p>
+      <w:pPr>
+        <w:rPr>
+          <w:rFonts w:cstheme="majorHAnsi"/>
+          <w:szCs w:val="20"/>
+        </w:rPr>
+      </w:pPr>
+    </w:p>
+    <w:p>
+      <w:pPr>
+        <w:rPr>
+          <w:rFonts w:cstheme="majorHAnsi"/>
+          <w:szCs w:val="20"/>
+        </w:rPr>
+      </w:pPr>
+      <w:r>
+        <w:rPr>
+          <w:rFonts w:cstheme="majorHAnsi"/>
+          <w:szCs w:val="20"/>
+        </w:rPr>
+        <w:br w:type="page"/>
       </w:r>
       <w:bookmarkStart w:id="4" w:name="_GoBack"/>
       <w:bookmarkEnd w:id="4"/>
-    </w:p>
-    <w:p>
-      <w:pPr>
-        <w:pStyle w:val="Heading2"/>
-      </w:pPr>
-      <w:r>
-        <w:t>totalSpectrum</w:t>
-      </w:r>
-      <w:r>
-        <w:t>_intensities - total spectrum counts (per imzml and mask)</w:t>
-      </w:r>
-    </w:p>
-    <w:p>
-      <w:pPr>
-        <w:pStyle w:val="Heading2"/>
-      </w:pPr>
-      <w:r>
-        <w:t>totalSpectrum_mzvalues - total spectrum mass channels (per imzml and mask)</w:t>
-      </w:r>
-    </w:p>
-    <w:p>
-      <w:pPr>
-        <w:pStyle w:val="Heading2"/>
-      </w:pPr>
-      <w:r>
-        <w:t>pixels_num - number of pixels of interest (per imzml and mask)</w:t>
-      </w:r>
-    </w:p>
-    <w:p/>
-    <w:p>
-      <w:r>
-        <w:br w:type="page"/>
-      </w:r>
-    </w:p>
-    <w:p>
-      <w:pPr>
-        <w:rPr>
-          <w:b/>
-        </w:rPr>
-      </w:pPr>
-      <w:r>
-        <w:rPr>
-          <w:b/>
-        </w:rPr>
-        <w:lastRenderedPageBreak/>
-        <w:t>f_saving_spectra_details( filesToProcess, preprocessing_file, mask )</w:t>
-      </w:r>
-    </w:p>
-    <w:p>
-      <w:r>
-        <w:t>This function performs:</w:t>
-      </w:r>
-    </w:p>
-    <w:p>
-      <w:r>
-        <w:t>- data pre-processing</w:t>
-      </w:r>
-    </w:p>
-    <w:p>
-      <w:r>
-        <w:t>- total spectrum computation</w:t>
-      </w:r>
-    </w:p>
-    <w:p/>
-    <w:p>
-      <w:r>
-        <w:t>Inputs:</w:t>
-      </w:r>
-    </w:p>
-    <w:p>
-      <w:r>
-        <w:t>filesToProcess - Matlab structure created by the function “dir” which contains the list of files to process and their locations (paths)</w:t>
-      </w:r>
-    </w:p>
-    <w:p>
-      <w:r>
-        <w:t>preprocessing_file - Spect</w:t>
-      </w:r>
-      <w:r>
-        <w:t>ralAnalysis pre-processing file</w:t>
-      </w:r>
-    </w:p>
-    <w:p>
-      <w:r>
-        <w:t xml:space="preserve">mask - Name of the mask to be used to </w:t>
-      </w:r>
-      <w:r>
-        <w:t xml:space="preserve">reduce the data to a particular </w:t>
-      </w:r>
-      <w:r>
-        <w:t>group of pixels of interest. This name can  be either “no mask”, in which</w:t>
-      </w:r>
-      <w:r>
-        <w:t xml:space="preserve"> </w:t>
-      </w:r>
-      <w:r>
-        <w:t>case all pixels of the imzml file are used, or a name of a folder saved in a folder called “rois” which is part of the folders created by the pipeline</w:t>
-      </w:r>
-    </w:p>
-    <w:p>
-      <w:r>
-        <w:t xml:space="preserve"> </w:t>
-      </w:r>
-    </w:p>
-    <w:p>
-      <w:r>
-        <w:t>Outputs:</w:t>
-      </w:r>
-    </w:p>
-    <w:p>
-      <w:r>
-        <w:t>totalSpectrum_intensities - total spect</w:t>
-      </w:r>
-      <w:r>
-        <w:t>rum counts (per imzml and mask)</w:t>
-      </w:r>
-    </w:p>
-    <w:p>
-      <w:r>
-        <w:t>totalSpectrum_mzvalues - total spectrum mas</w:t>
-      </w:r>
-      <w:r>
-        <w:t>s channels (per imzml and mask)</w:t>
-      </w:r>
-    </w:p>
-    <w:p>
-      <w:r>
-        <w:t>pixels_num - number of pixels of interest (per imzml and mask)</w:t>
-      </w:r>
     </w:p>
     <w:sectPr>
       <w:pgSz w:w="11906" w:h="16838"/>
@@ -1182,6 +2290,118 @@
 <file path=word/numbering.xml><?xml version="1.0" encoding="utf-8"?>
 <w:numbering xmlns:wpc="http://schemas.microsoft.com/office/word/2010/wordprocessingCanvas" xmlns:mc="http://schemas.openxmlformats.org/markup-compatibility/2006" xmlns:o="urn:schemas-microsoft-com:office:office" xmlns:r="http://schemas.openxmlformats.org/officeDocument/2006/relationships" xmlns:m="http://schemas.openxmlformats.org/officeDocument/2006/math" xmlns:v="urn:schemas-microsoft-com:vml" xmlns:wp14="http://schemas.microsoft.com/office/word/2010/wordprocessingDrawing" xmlns:wp="http://schemas.openxmlformats.org/drawingml/2006/wordprocessingDrawing" xmlns:w10="urn:schemas-microsoft-com:office:word" xmlns:w="http://schemas.openxmlformats.org/wordprocessingml/2006/main" xmlns:w14="http://schemas.microsoft.com/office/word/2010/wordml" xmlns:w15="http://schemas.microsoft.com/office/word/2012/wordml" xmlns:wpg="http://schemas.microsoft.com/office/word/2010/wordprocessingGroup" xmlns:wpi="http://schemas.microsoft.com/office/word/2010/wordprocessingInk" xmlns:wne="http://schemas.microsoft.com/office/word/2006/wordml" xmlns:wps="http://schemas.microsoft.com/office/word/2010/wordprocessingShape" mc:Ignorable="w14 w15 wp14">
   <w:abstractNum w:abstractNumId="0" w15:restartNumberingAfterBreak="0">
+    <w:nsid w:val="041418D3"/>
+    <w:multiLevelType w:val="hybridMultilevel"/>
+    <w:tmpl w:val="463AA7F6"/>
+    <w:lvl w:ilvl="0" w:tplc="B088EFCE">
+      <w:numFmt w:val="bullet"/>
+      <w:lvlText w:val="-"/>
+      <w:lvlJc w:val="left"/>
+      <w:pPr>
+        <w:ind w:left="720" w:hanging="360"/>
+      </w:pPr>
+      <w:rPr>
+        <w:rFonts w:ascii="Calibri Light" w:eastAsiaTheme="minorHAnsi" w:hAnsi="Calibri Light" w:cs="Calibri Light" w:hint="default"/>
+      </w:rPr>
+    </w:lvl>
+    <w:lvl w:ilvl="1" w:tplc="08090003" w:tentative="1">
+      <w:start w:val="1"/>
+      <w:numFmt w:val="bullet"/>
+      <w:lvlText w:val="o"/>
+      <w:lvlJc w:val="left"/>
+      <w:pPr>
+        <w:ind w:left="1440" w:hanging="360"/>
+      </w:pPr>
+      <w:rPr>
+        <w:rFonts w:ascii="Courier New" w:hAnsi="Courier New" w:cs="Courier New" w:hint="default"/>
+      </w:rPr>
+    </w:lvl>
+    <w:lvl w:ilvl="2" w:tplc="08090005" w:tentative="1">
+      <w:start w:val="1"/>
+      <w:numFmt w:val="bullet"/>
+      <w:lvlText w:val=""/>
+      <w:lvlJc w:val="left"/>
+      <w:pPr>
+        <w:ind w:left="2160" w:hanging="360"/>
+      </w:pPr>
+      <w:rPr>
+        <w:rFonts w:ascii="Wingdings" w:hAnsi="Wingdings" w:hint="default"/>
+      </w:rPr>
+    </w:lvl>
+    <w:lvl w:ilvl="3" w:tplc="08090001" w:tentative="1">
+      <w:start w:val="1"/>
+      <w:numFmt w:val="bullet"/>
+      <w:lvlText w:val=""/>
+      <w:lvlJc w:val="left"/>
+      <w:pPr>
+        <w:ind w:left="2880" w:hanging="360"/>
+      </w:pPr>
+      <w:rPr>
+        <w:rFonts w:ascii="Symbol" w:hAnsi="Symbol" w:hint="default"/>
+      </w:rPr>
+    </w:lvl>
+    <w:lvl w:ilvl="4" w:tplc="08090003" w:tentative="1">
+      <w:start w:val="1"/>
+      <w:numFmt w:val="bullet"/>
+      <w:lvlText w:val="o"/>
+      <w:lvlJc w:val="left"/>
+      <w:pPr>
+        <w:ind w:left="3600" w:hanging="360"/>
+      </w:pPr>
+      <w:rPr>
+        <w:rFonts w:ascii="Courier New" w:hAnsi="Courier New" w:cs="Courier New" w:hint="default"/>
+      </w:rPr>
+    </w:lvl>
+    <w:lvl w:ilvl="5" w:tplc="08090005" w:tentative="1">
+      <w:start w:val="1"/>
+      <w:numFmt w:val="bullet"/>
+      <w:lvlText w:val=""/>
+      <w:lvlJc w:val="left"/>
+      <w:pPr>
+        <w:ind w:left="4320" w:hanging="360"/>
+      </w:pPr>
+      <w:rPr>
+        <w:rFonts w:ascii="Wingdings" w:hAnsi="Wingdings" w:hint="default"/>
+      </w:rPr>
+    </w:lvl>
+    <w:lvl w:ilvl="6" w:tplc="08090001" w:tentative="1">
+      <w:start w:val="1"/>
+      <w:numFmt w:val="bullet"/>
+      <w:lvlText w:val=""/>
+      <w:lvlJc w:val="left"/>
+      <w:pPr>
+        <w:ind w:left="5040" w:hanging="360"/>
+      </w:pPr>
+      <w:rPr>
+        <w:rFonts w:ascii="Symbol" w:hAnsi="Symbol" w:hint="default"/>
+      </w:rPr>
+    </w:lvl>
+    <w:lvl w:ilvl="7" w:tplc="08090003" w:tentative="1">
+      <w:start w:val="1"/>
+      <w:numFmt w:val="bullet"/>
+      <w:lvlText w:val="o"/>
+      <w:lvlJc w:val="left"/>
+      <w:pPr>
+        <w:ind w:left="5760" w:hanging="360"/>
+      </w:pPr>
+      <w:rPr>
+        <w:rFonts w:ascii="Courier New" w:hAnsi="Courier New" w:cs="Courier New" w:hint="default"/>
+      </w:rPr>
+    </w:lvl>
+    <w:lvl w:ilvl="8" w:tplc="08090005" w:tentative="1">
+      <w:start w:val="1"/>
+      <w:numFmt w:val="bullet"/>
+      <w:lvlText w:val=""/>
+      <w:lvlJc w:val="left"/>
+      <w:pPr>
+        <w:ind w:left="6480" w:hanging="360"/>
+      </w:pPr>
+      <w:rPr>
+        <w:rFonts w:ascii="Wingdings" w:hAnsi="Wingdings" w:hint="default"/>
+      </w:rPr>
+    </w:lvl>
+  </w:abstractNum>
+  <w:abstractNum w:abstractNumId="1" w15:restartNumberingAfterBreak="0">
     <w:nsid w:val="07224F13"/>
     <w:multiLevelType w:val="multilevel"/>
     <w:tmpl w:val="72349420"/>
@@ -1270,7 +2490,7 @@
       </w:pPr>
     </w:lvl>
   </w:abstractNum>
-  <w:abstractNum w:abstractNumId="1" w15:restartNumberingAfterBreak="0">
+  <w:abstractNum w:abstractNumId="2" w15:restartNumberingAfterBreak="0">
     <w:nsid w:val="118F3E1A"/>
     <w:multiLevelType w:val="hybridMultilevel"/>
     <w:tmpl w:val="36B4F0CA"/>
@@ -1356,7 +2576,7 @@
       </w:pPr>
     </w:lvl>
   </w:abstractNum>
-  <w:abstractNum w:abstractNumId="2" w15:restartNumberingAfterBreak="0">
+  <w:abstractNum w:abstractNumId="3" w15:restartNumberingAfterBreak="0">
     <w:nsid w:val="21AD1089"/>
     <w:multiLevelType w:val="multilevel"/>
     <w:tmpl w:val="08090025"/>
@@ -1451,7 +2671,7 @@
       </w:pPr>
     </w:lvl>
   </w:abstractNum>
-  <w:abstractNum w:abstractNumId="3" w15:restartNumberingAfterBreak="0">
+  <w:abstractNum w:abstractNumId="4" w15:restartNumberingAfterBreak="0">
     <w:nsid w:val="2A802255"/>
     <w:multiLevelType w:val="hybridMultilevel"/>
     <w:tmpl w:val="986E576C"/>
@@ -1537,7 +2757,7 @@
       </w:pPr>
     </w:lvl>
   </w:abstractNum>
-  <w:abstractNum w:abstractNumId="4" w15:restartNumberingAfterBreak="0">
+  <w:abstractNum w:abstractNumId="5" w15:restartNumberingAfterBreak="0">
     <w:nsid w:val="2BE65413"/>
     <w:multiLevelType w:val="multilevel"/>
     <w:tmpl w:val="FFA26E8A"/>
@@ -1626,7 +2846,7 @@
       </w:pPr>
     </w:lvl>
   </w:abstractNum>
-  <w:abstractNum w:abstractNumId="5" w15:restartNumberingAfterBreak="0">
+  <w:abstractNum w:abstractNumId="6" w15:restartNumberingAfterBreak="0">
     <w:nsid w:val="42171EFE"/>
     <w:multiLevelType w:val="multilevel"/>
     <w:tmpl w:val="0A361D90"/>
@@ -1712,7 +2932,7 @@
       </w:pPr>
     </w:lvl>
   </w:abstractNum>
-  <w:abstractNum w:abstractNumId="6" w15:restartNumberingAfterBreak="0">
+  <w:abstractNum w:abstractNumId="7" w15:restartNumberingAfterBreak="0">
     <w:nsid w:val="55434186"/>
     <w:multiLevelType w:val="hybridMultilevel"/>
     <w:tmpl w:val="90F2FB36"/>
@@ -1825,7 +3045,7 @@
       </w:rPr>
     </w:lvl>
   </w:abstractNum>
-  <w:abstractNum w:abstractNumId="7" w15:restartNumberingAfterBreak="0">
+  <w:abstractNum w:abstractNumId="8" w15:restartNumberingAfterBreak="0">
     <w:nsid w:val="5673387D"/>
     <w:multiLevelType w:val="multilevel"/>
     <w:tmpl w:val="72349420"/>
@@ -1915,16 +3135,16 @@
     </w:lvl>
   </w:abstractNum>
   <w:num w:numId="1">
+    <w:abstractNumId w:val="7"/>
+  </w:num>
+  <w:num w:numId="2">
     <w:abstractNumId w:val="6"/>
   </w:num>
-  <w:num w:numId="2">
-    <w:abstractNumId w:val="5"/>
-  </w:num>
   <w:num w:numId="3">
-    <w:abstractNumId w:val="2"/>
+    <w:abstractNumId w:val="3"/>
   </w:num>
   <w:num w:numId="4">
-    <w:abstractNumId w:val="2"/>
+    <w:abstractNumId w:val="3"/>
     <w:lvlOverride w:ilvl="0">
       <w:lvl w:ilvl="0">
         <w:start w:val="1"/>
@@ -2062,22 +3282,22 @@
     </w:lvlOverride>
   </w:num>
   <w:num w:numId="5">
-    <w:abstractNumId w:val="0"/>
+    <w:abstractNumId w:val="1"/>
   </w:num>
   <w:num w:numId="6">
-    <w:abstractNumId w:val="7"/>
+    <w:abstractNumId w:val="8"/>
   </w:num>
   <w:num w:numId="7">
-    <w:abstractNumId w:val="3"/>
+    <w:abstractNumId w:val="4"/>
   </w:num>
   <w:num w:numId="8">
-    <w:abstractNumId w:val="4"/>
+    <w:abstractNumId w:val="5"/>
   </w:num>
   <w:num w:numId="9">
-    <w:abstractNumId w:val="1"/>
+    <w:abstractNumId w:val="2"/>
   </w:num>
   <w:num w:numId="10">
-    <w:abstractNumId w:val="2"/>
+    <w:abstractNumId w:val="3"/>
     <w:lvlOverride w:ilvl="0">
       <w:startOverride w:val="1"/>
     </w:lvlOverride>
@@ -2105,6 +3325,9 @@
     <w:lvlOverride w:ilvl="8">
       <w:startOverride w:val="1"/>
     </w:lvlOverride>
+  </w:num>
+  <w:num w:numId="11">
+    <w:abstractNumId w:val="0"/>
   </w:num>
 </w:numbering>
 </file>
@@ -3187,7 +4410,7 @@
 </file>
 
 <file path=customXml/itemProps1.xml><?xml version="1.0" encoding="utf-8"?>
-<ds:datastoreItem xmlns:ds="http://schemas.openxmlformats.org/officeDocument/2006/customXml" ds:itemID="{FECB2186-DF37-4F3D-BFAA-EF8DFF46AB96}">
+<ds:datastoreItem xmlns:ds="http://schemas.openxmlformats.org/officeDocument/2006/customXml" ds:itemID="{BF65939E-FAFD-425A-BDCA-673E12EF28FD}">
   <ds:schemaRefs>
     <ds:schemaRef ds:uri="http://schemas.openxmlformats.org/officeDocument/2006/bibliography"/>
   </ds:schemaRefs>

</xml_diff>